<commit_message>
Summarized Report, Updated Poster
</commit_message>
<xml_diff>
--- a/poster/poster1.docx
+++ b/poster/poster1.docx
@@ -1,6 +1,6 @@
 
 <file path=word/document.xml><?xml version="1.0" encoding="utf-8"?>
-<w:document xmlns:wpc="http://schemas.microsoft.com/office/word/2010/wordprocessingCanvas" xmlns:mo="http://schemas.microsoft.com/office/mac/office/2008/main" xmlns:mc="http://schemas.openxmlformats.org/markup-compatibility/2006" xmlns:mv="urn:schemas-microsoft-com:mac:vml" xmlns:o="urn:schemas-microsoft-com:office:office" xmlns:r="http://schemas.openxmlformats.org/officeDocument/2006/relationships" xmlns:m="http://schemas.openxmlformats.org/officeDocument/2006/math" xmlns:v="urn:schemas-microsoft-com:vml" xmlns:wp14="http://schemas.microsoft.com/office/word/2010/wordprocessingDrawing" xmlns:wp="http://schemas.openxmlformats.org/drawingml/2006/wordprocessingDrawing" xmlns:w10="urn:schemas-microsoft-com:office:word" xmlns:w="http://schemas.openxmlformats.org/wordprocessingml/2006/main" xmlns:w14="http://schemas.microsoft.com/office/word/2010/wordml" xmlns:w15="http://schemas.microsoft.com/office/word/2012/wordml" xmlns:wpg="http://schemas.microsoft.com/office/word/2010/wordprocessingGroup" xmlns:wpi="http://schemas.microsoft.com/office/word/2010/wordprocessingInk" xmlns:wne="http://schemas.microsoft.com/office/word/2006/wordml" xmlns:wps="http://schemas.microsoft.com/office/word/2010/wordprocessingShape" mc:Ignorable="w14 w15 wp14">
+<w:document xmlns:wpc="http://schemas.microsoft.com/office/word/2010/wordprocessingCanvas" xmlns:cx="http://schemas.microsoft.com/office/drawing/2014/chartex" xmlns:cx1="http://schemas.microsoft.com/office/drawing/2015/9/8/chartex" xmlns:cx2="http://schemas.microsoft.com/office/drawing/2015/10/21/chartex" xmlns:cx3="http://schemas.microsoft.com/office/drawing/2016/5/9/chartex" xmlns:cx4="http://schemas.microsoft.com/office/drawing/2016/5/10/chartex" xmlns:cx5="http://schemas.microsoft.com/office/drawing/2016/5/11/chartex" xmlns:cx6="http://schemas.microsoft.com/office/drawing/2016/5/12/chartex" xmlns:cx7="http://schemas.microsoft.com/office/drawing/2016/5/13/chartex" xmlns:cx8="http://schemas.microsoft.com/office/drawing/2016/5/14/chartex" xmlns:mc="http://schemas.openxmlformats.org/markup-compatibility/2006" xmlns:aink="http://schemas.microsoft.com/office/drawing/2016/ink" xmlns:am3d="http://schemas.microsoft.com/office/drawing/2017/model3d" xmlns:o="urn:schemas-microsoft-com:office:office" xmlns:r="http://schemas.openxmlformats.org/officeDocument/2006/relationships" xmlns:m="http://schemas.openxmlformats.org/officeDocument/2006/math" xmlns:v="urn:schemas-microsoft-com:vml" xmlns:wp14="http://schemas.microsoft.com/office/word/2010/wordprocessingDrawing" xmlns:wp="http://schemas.openxmlformats.org/drawingml/2006/wordprocessingDrawing" xmlns:w10="urn:schemas-microsoft-com:office:word" xmlns:w="http://schemas.openxmlformats.org/wordprocessingml/2006/main" xmlns:w14="http://schemas.microsoft.com/office/word/2010/wordml" xmlns:w15="http://schemas.microsoft.com/office/word/2012/wordml" xmlns:w16cid="http://schemas.microsoft.com/office/word/2016/wordml/cid" xmlns:w16se="http://schemas.microsoft.com/office/word/2015/wordml/symex" xmlns:wpg="http://schemas.microsoft.com/office/word/2010/wordprocessingGroup" xmlns:wpi="http://schemas.microsoft.com/office/word/2010/wordprocessingInk" xmlns:wne="http://schemas.microsoft.com/office/word/2006/wordml" xmlns:wps="http://schemas.microsoft.com/office/word/2010/wordprocessingShape" mc:Ignorable="w14 w15 w16se w16cid wp14">
   <w:body>
     <w:p>
       <w:pPr>
@@ -370,25 +370,7 @@
           <w:sz w:val="36"/>
           <w:szCs w:val="36"/>
         </w:rPr>
-        <w:t xml:space="preserve"> </w:t>
-      </w:r>
-      <w:proofErr w:type="spellStart"/>
-      <w:r>
-        <w:rPr>
-          <w:rFonts w:ascii="Times New Roman" w:hAnsi="Times New Roman" w:cs="Times New Roman"/>
-          <w:sz w:val="36"/>
-          <w:szCs w:val="36"/>
-        </w:rPr>
-        <w:t>can</w:t>
-      </w:r>
-      <w:proofErr w:type="spellEnd"/>
-      <w:r>
-        <w:rPr>
-          <w:rFonts w:ascii="Times New Roman" w:hAnsi="Times New Roman" w:cs="Times New Roman"/>
-          <w:sz w:val="36"/>
-          <w:szCs w:val="36"/>
-        </w:rPr>
-        <w:t xml:space="preserve"> </w:t>
+        <w:t xml:space="preserve"> can </w:t>
       </w:r>
       <w:proofErr w:type="spellStart"/>
       <w:r>
@@ -604,25 +586,7 @@
           <w:sz w:val="36"/>
           <w:szCs w:val="36"/>
         </w:rPr>
-        <w:t xml:space="preserve"> </w:t>
-      </w:r>
-      <w:proofErr w:type="spellStart"/>
-      <w:r>
-        <w:rPr>
-          <w:rFonts w:ascii="Times New Roman" w:hAnsi="Times New Roman" w:cs="Times New Roman"/>
-          <w:sz w:val="36"/>
-          <w:szCs w:val="36"/>
-        </w:rPr>
-        <w:t>can</w:t>
-      </w:r>
-      <w:proofErr w:type="spellEnd"/>
-      <w:r>
-        <w:rPr>
-          <w:rFonts w:ascii="Times New Roman" w:hAnsi="Times New Roman" w:cs="Times New Roman"/>
-          <w:sz w:val="36"/>
-          <w:szCs w:val="36"/>
-        </w:rPr>
-        <w:t xml:space="preserve"> </w:t>
+        <w:t xml:space="preserve"> can </w:t>
       </w:r>
       <w:proofErr w:type="spellStart"/>
       <w:r>
@@ -1855,25 +1819,7 @@
           <w:sz w:val="36"/>
           <w:szCs w:val="36"/>
         </w:rPr>
-        <w:t xml:space="preserve"> (</w:t>
-      </w:r>
-      <w:proofErr w:type="gramStart"/>
-      <w:r>
-        <w:rPr>
-          <w:rFonts w:ascii="Times New Roman" w:hAnsi="Times New Roman" w:cs="Times New Roman"/>
-          <w:sz w:val="36"/>
-          <w:szCs w:val="36"/>
-        </w:rPr>
-        <w:t>ca</w:t>
-      </w:r>
-      <w:proofErr w:type="gramEnd"/>
-      <w:r>
-        <w:rPr>
-          <w:rFonts w:ascii="Times New Roman" w:hAnsi="Times New Roman" w:cs="Times New Roman"/>
-          <w:sz w:val="36"/>
-          <w:szCs w:val="36"/>
-        </w:rPr>
-        <w:t xml:space="preserve">), </w:t>
+        <w:t xml:space="preserve"> (ca), </w:t>
       </w:r>
       <w:proofErr w:type="spellStart"/>
       <w:r>
@@ -2405,27 +2351,7 @@
           <w:szCs w:val="36"/>
           <w:lang w:val="en-GB"/>
         </w:rPr>
-        <w:t xml:space="preserve">Interesting here is that the 7 variables found through the BIC Criterion are a subset of the 9 predictors of the </w:t>
-      </w:r>
-      <w:proofErr w:type="spellStart"/>
-      <w:r>
-        <w:rPr>
-          <w:rFonts w:ascii="Times New Roman" w:hAnsi="Times New Roman" w:cs="Times New Roman"/>
-          <w:sz w:val="36"/>
-          <w:szCs w:val="36"/>
-          <w:lang w:val="en-GB"/>
-        </w:rPr>
-        <w:t>Cp</w:t>
-      </w:r>
-      <w:proofErr w:type="spellEnd"/>
-      <w:r>
-        <w:rPr>
-          <w:rFonts w:ascii="Times New Roman" w:hAnsi="Times New Roman" w:cs="Times New Roman"/>
-          <w:sz w:val="36"/>
-          <w:szCs w:val="36"/>
-          <w:lang w:val="en-GB"/>
-        </w:rPr>
-        <w:t xml:space="preserve"> Criterion, which in turn is a subset of the predictors we found trough the adjusted R</w:t>
+        <w:t>Interesting here is that the 7 variables found through the BIC Criterion are a subset of the 9 predictors of the Cp Criterion, which in turn is a subset of the predictors we found trough the adjusted R</w:t>
       </w:r>
       <w:r>
         <w:rPr>
@@ -2939,6 +2865,7 @@
           <w:szCs w:val="36"/>
           <w:lang w:val="fr-CH"/>
         </w:rPr>
+        <w:lastRenderedPageBreak/>
         <w:t>accessible</w:t>
       </w:r>
       <w:proofErr w:type="gramEnd"/>
@@ -3633,7 +3560,7 @@
     </w:p>
     <w:p>
       <w:pPr>
-        <w:pStyle w:val="Pardeliste"/>
+        <w:pStyle w:val="ListParagraph"/>
         <w:numPr>
           <w:ilvl w:val="0"/>
           <w:numId w:val="1"/>
@@ -3659,7 +3586,7 @@
     </w:p>
     <w:p>
       <w:pPr>
-        <w:pStyle w:val="Pardeliste"/>
+        <w:pStyle w:val="ListParagraph"/>
         <w:numPr>
           <w:ilvl w:val="0"/>
           <w:numId w:val="1"/>
@@ -3685,7 +3612,7 @@
     </w:p>
     <w:p>
       <w:pPr>
-        <w:pStyle w:val="Pardeliste"/>
+        <w:pStyle w:val="ListParagraph"/>
         <w:numPr>
           <w:ilvl w:val="0"/>
           <w:numId w:val="1"/>
@@ -3711,7 +3638,7 @@
     </w:p>
     <w:p>
       <w:pPr>
-        <w:pStyle w:val="Pardeliste"/>
+        <w:pStyle w:val="ListParagraph"/>
         <w:numPr>
           <w:ilvl w:val="0"/>
           <w:numId w:val="1"/>
@@ -3737,7 +3664,7 @@
     </w:p>
     <w:p>
       <w:pPr>
-        <w:pStyle w:val="Pardeliste"/>
+        <w:pStyle w:val="ListParagraph"/>
         <w:numPr>
           <w:ilvl w:val="0"/>
           <w:numId w:val="1"/>
@@ -3763,7 +3690,7 @@
     </w:p>
     <w:p>
       <w:pPr>
-        <w:pStyle w:val="Pardeliste"/>
+        <w:pStyle w:val="ListParagraph"/>
         <w:numPr>
           <w:ilvl w:val="0"/>
           <w:numId w:val="1"/>
@@ -3789,7 +3716,7 @@
     </w:p>
     <w:p>
       <w:pPr>
-        <w:pStyle w:val="Pardeliste"/>
+        <w:pStyle w:val="ListParagraph"/>
         <w:numPr>
           <w:ilvl w:val="0"/>
           <w:numId w:val="1"/>
@@ -3815,7 +3742,7 @@
     </w:p>
     <w:p>
       <w:pPr>
-        <w:pStyle w:val="Pardeliste"/>
+        <w:pStyle w:val="ListParagraph"/>
         <w:numPr>
           <w:ilvl w:val="0"/>
           <w:numId w:val="1"/>
@@ -3839,7 +3766,7 @@
     </w:p>
     <w:p>
       <w:pPr>
-        <w:pStyle w:val="Pardeliste"/>
+        <w:pStyle w:val="ListParagraph"/>
         <w:numPr>
           <w:ilvl w:val="0"/>
           <w:numId w:val="1"/>
@@ -3930,7 +3857,7 @@
     </w:p>
     <w:p>
       <w:pPr>
-        <w:pStyle w:val="Pardeliste"/>
+        <w:pStyle w:val="ListParagraph"/>
         <w:numPr>
           <w:ilvl w:val="0"/>
           <w:numId w:val="2"/>
@@ -3949,6 +3876,7 @@
           <w:szCs w:val="36"/>
           <w:lang w:val="fr-CH"/>
         </w:rPr>
+        <w:lastRenderedPageBreak/>
         <w:t>oldpeak</w:t>
       </w:r>
       <w:proofErr w:type="spellEnd"/>
@@ -3956,7 +3884,7 @@
     </w:p>
     <w:p>
       <w:pPr>
-        <w:pStyle w:val="Pardeliste"/>
+        <w:pStyle w:val="ListParagraph"/>
         <w:numPr>
           <w:ilvl w:val="0"/>
           <w:numId w:val="2"/>
@@ -4327,7 +4255,18 @@
           <w:szCs w:val="36"/>
           <w:lang w:val="en-GB"/>
         </w:rPr>
-        <w:t>We didn’t expect the gender of the person to be included in all the four subsets. It’s especially surprising considering it only has an approximate -0.28 coefficient, whereas slope had an approximate 0.35 coefficient and was only included in three of the subsets. Our guess is that the data is generally slightly screwed towards male subjects, since they made up 68.3% of the population.</w:t>
+        <w:t>We didn’t expect the gender of the person to be included in all the four subsets. It’s especially surprising considering it only has an approximate -0.28 coefficient,</w:t>
+      </w:r>
+      <w:bookmarkStart w:id="0" w:name="_GoBack"/>
+      <w:bookmarkEnd w:id="0"/>
+      <w:r>
+        <w:rPr>
+          <w:rFonts w:ascii="Times New Roman" w:hAnsi="Times New Roman" w:cs="Times New Roman"/>
+          <w:sz w:val="36"/>
+          <w:szCs w:val="36"/>
+          <w:lang w:val="en-GB"/>
+        </w:rPr>
+        <w:t xml:space="preserve"> whereas slope had an approximate 0.35 coefficient and was only included in three of the subsets. Our guess is that the data is generally slightly screwed towards male subjects, since they made up 68.3% of the population.</w:t>
       </w:r>
     </w:p>
     <w:p>
@@ -4391,7 +4330,6 @@
           <w:lang w:val="fr-CH"/>
         </w:rPr>
       </w:pPr>
-      <w:bookmarkStart w:id="0" w:name="_GoBack"/>
       <w:r>
         <w:rPr>
           <w:i/>
@@ -4442,7 +4380,6 @@
         <w:t>…</w:t>
       </w:r>
     </w:p>
-    <w:bookmarkEnd w:id="0"/>
     <w:sectPr>
       <w:pgSz w:w="11900" w:h="16840"/>
       <w:pgMar w:top="1417" w:right="1417" w:bottom="1417" w:left="1417" w:header="708" w:footer="708" w:gutter="0"/>
@@ -4454,8 +4391,8 @@
 </file>
 
 <file path=word/numbering.xml><?xml version="1.0" encoding="utf-8"?>
-<w:numbering xmlns:wpc="http://schemas.microsoft.com/office/word/2010/wordprocessingCanvas" xmlns:mo="http://schemas.microsoft.com/office/mac/office/2008/main" xmlns:mc="http://schemas.openxmlformats.org/markup-compatibility/2006" xmlns:mv="urn:schemas-microsoft-com:mac:vml" xmlns:o="urn:schemas-microsoft-com:office:office" xmlns:r="http://schemas.openxmlformats.org/officeDocument/2006/relationships" xmlns:m="http://schemas.openxmlformats.org/officeDocument/2006/math" xmlns:v="urn:schemas-microsoft-com:vml" xmlns:wp14="http://schemas.microsoft.com/office/word/2010/wordprocessingDrawing" xmlns:wp="http://schemas.openxmlformats.org/drawingml/2006/wordprocessingDrawing" xmlns:w10="urn:schemas-microsoft-com:office:word" xmlns:w="http://schemas.openxmlformats.org/wordprocessingml/2006/main" xmlns:w14="http://schemas.microsoft.com/office/word/2010/wordml" xmlns:w15="http://schemas.microsoft.com/office/word/2012/wordml" xmlns:wpg="http://schemas.microsoft.com/office/word/2010/wordprocessingGroup" xmlns:wpi="http://schemas.microsoft.com/office/word/2010/wordprocessingInk" xmlns:wne="http://schemas.microsoft.com/office/word/2006/wordml" xmlns:wps="http://schemas.microsoft.com/office/word/2010/wordprocessingShape" mc:Ignorable="w14 w15 wp14">
-  <w:abstractNum w:abstractNumId="0">
+<w:numbering xmlns:wpc="http://schemas.microsoft.com/office/word/2010/wordprocessingCanvas" xmlns:cx="http://schemas.microsoft.com/office/drawing/2014/chartex" xmlns:cx1="http://schemas.microsoft.com/office/drawing/2015/9/8/chartex" xmlns:cx2="http://schemas.microsoft.com/office/drawing/2015/10/21/chartex" xmlns:cx3="http://schemas.microsoft.com/office/drawing/2016/5/9/chartex" xmlns:cx4="http://schemas.microsoft.com/office/drawing/2016/5/10/chartex" xmlns:cx5="http://schemas.microsoft.com/office/drawing/2016/5/11/chartex" xmlns:cx6="http://schemas.microsoft.com/office/drawing/2016/5/12/chartex" xmlns:cx7="http://schemas.microsoft.com/office/drawing/2016/5/13/chartex" xmlns:cx8="http://schemas.microsoft.com/office/drawing/2016/5/14/chartex" xmlns:mc="http://schemas.openxmlformats.org/markup-compatibility/2006" xmlns:aink="http://schemas.microsoft.com/office/drawing/2016/ink" xmlns:am3d="http://schemas.microsoft.com/office/drawing/2017/model3d" xmlns:o="urn:schemas-microsoft-com:office:office" xmlns:r="http://schemas.openxmlformats.org/officeDocument/2006/relationships" xmlns:m="http://schemas.openxmlformats.org/officeDocument/2006/math" xmlns:v="urn:schemas-microsoft-com:vml" xmlns:wp14="http://schemas.microsoft.com/office/word/2010/wordprocessingDrawing" xmlns:wp="http://schemas.openxmlformats.org/drawingml/2006/wordprocessingDrawing" xmlns:w10="urn:schemas-microsoft-com:office:word" xmlns:w="http://schemas.openxmlformats.org/wordprocessingml/2006/main" xmlns:w14="http://schemas.microsoft.com/office/word/2010/wordml" xmlns:w15="http://schemas.microsoft.com/office/word/2012/wordml" xmlns:w16cid="http://schemas.microsoft.com/office/word/2016/wordml/cid" xmlns:w16se="http://schemas.microsoft.com/office/word/2015/wordml/symex" xmlns:wpg="http://schemas.microsoft.com/office/word/2010/wordprocessingGroup" xmlns:wpi="http://schemas.microsoft.com/office/word/2010/wordprocessingInk" xmlns:wne="http://schemas.microsoft.com/office/word/2006/wordml" xmlns:wps="http://schemas.microsoft.com/office/word/2010/wordprocessingShape" mc:Ignorable="w14 w15 w16se w16cid wp14">
+  <w:abstractNum w:abstractNumId="0" w15:restartNumberingAfterBreak="0">
     <w:nsid w:val="00590881"/>
     <w:multiLevelType w:val="hybridMultilevel"/>
     <w:tmpl w:val="B6BA82D2"/>
@@ -4568,7 +4505,7 @@
       </w:rPr>
     </w:lvl>
   </w:abstractNum>
-  <w:abstractNum w:abstractNumId="1">
+  <w:abstractNum w:abstractNumId="1" w15:restartNumberingAfterBreak="0">
     <w:nsid w:val="7DE1778B"/>
     <w:multiLevelType w:val="hybridMultilevel"/>
     <w:tmpl w:val="87B21F52"/>
@@ -4691,7 +4628,7 @@
 </file>
 
 <file path=word/styles.xml><?xml version="1.0" encoding="utf-8"?>
-<w:styles xmlns:mc="http://schemas.openxmlformats.org/markup-compatibility/2006" xmlns:r="http://schemas.openxmlformats.org/officeDocument/2006/relationships" xmlns:w="http://schemas.openxmlformats.org/wordprocessingml/2006/main" xmlns:w14="http://schemas.microsoft.com/office/word/2010/wordml" xmlns:w15="http://schemas.microsoft.com/office/word/2012/wordml" mc:Ignorable="w14 w15">
+<w:styles xmlns:mc="http://schemas.openxmlformats.org/markup-compatibility/2006" xmlns:r="http://schemas.openxmlformats.org/officeDocument/2006/relationships" xmlns:w="http://schemas.openxmlformats.org/wordprocessingml/2006/main" xmlns:w14="http://schemas.microsoft.com/office/word/2010/wordml" xmlns:w15="http://schemas.microsoft.com/office/word/2012/wordml" xmlns:w16cid="http://schemas.microsoft.com/office/word/2016/wordml/cid" xmlns:w16se="http://schemas.microsoft.com/office/word/2015/wordml/symex" mc:Ignorable="w14 w15 w16se w16cid">
   <w:docDefaults>
     <w:rPrDefault>
       <w:rPr>
@@ -4703,7 +4640,7 @@
     </w:rPrDefault>
     <w:pPrDefault/>
   </w:docDefaults>
-  <w:latentStyles w:defLockedState="0" w:defUIPriority="99" w:defSemiHidden="0" w:defUnhideWhenUsed="0" w:defQFormat="0" w:count="380">
+  <w:latentStyles w:defLockedState="0" w:defUIPriority="99" w:defSemiHidden="0" w:defUnhideWhenUsed="0" w:defQFormat="0" w:count="376">
     <w:lsdException w:name="Normal" w:uiPriority="0" w:qFormat="1"/>
     <w:lsdException w:name="heading 1" w:uiPriority="9" w:qFormat="1"/>
     <w:lsdException w:name="heading 2" w:semiHidden="1" w:uiPriority="9" w:unhideWhenUsed="1" w:qFormat="1"/>
@@ -4860,15 +4797,6 @@
     <w:lsdException w:name="Balloon Text" w:semiHidden="1" w:unhideWhenUsed="1"/>
     <w:lsdException w:name="Table Grid" w:uiPriority="39"/>
     <w:lsdException w:name="Table Theme" w:semiHidden="1" w:unhideWhenUsed="1"/>
-    <w:lsdException w:name="Note Level 1" w:semiHidden="1" w:unhideWhenUsed="1"/>
-    <w:lsdException w:name="Note Level 2" w:semiHidden="1" w:unhideWhenUsed="1"/>
-    <w:lsdException w:name="Note Level 3" w:semiHidden="1" w:unhideWhenUsed="1"/>
-    <w:lsdException w:name="Note Level 4" w:semiHidden="1" w:unhideWhenUsed="1"/>
-    <w:lsdException w:name="Note Level 5" w:semiHidden="1" w:unhideWhenUsed="1"/>
-    <w:lsdException w:name="Note Level 6" w:semiHidden="1" w:unhideWhenUsed="1"/>
-    <w:lsdException w:name="Note Level 7" w:semiHidden="1" w:unhideWhenUsed="1"/>
-    <w:lsdException w:name="Note Level 8" w:semiHidden="1" w:unhideWhenUsed="1"/>
-    <w:lsdException w:name="Note Level 9" w:semiHidden="1" w:unhideWhenUsed="1"/>
     <w:lsdException w:name="Placeholder Text" w:semiHidden="1"/>
     <w:lsdException w:name="No Spacing" w:uiPriority="1" w:qFormat="1"/>
     <w:lsdException w:name="Light Shading" w:uiPriority="60"/>
@@ -5089,13 +5017,13 @@
     <w:name w:val="Normal"/>
     <w:qFormat/>
   </w:style>
-  <w:style w:type="character" w:default="1" w:styleId="Policepardfaut">
+  <w:style w:type="character" w:default="1" w:styleId="DefaultParagraphFont">
     <w:name w:val="Default Paragraph Font"/>
     <w:uiPriority w:val="1"/>
     <w:semiHidden/>
     <w:unhideWhenUsed/>
   </w:style>
-  <w:style w:type="table" w:default="1" w:styleId="TableauNormal">
+  <w:style w:type="table" w:default="1" w:styleId="TableNormal">
     <w:name w:val="Normal Table"/>
     <w:uiPriority w:val="99"/>
     <w:semiHidden/>
@@ -5110,13 +5038,13 @@
       </w:tblCellMar>
     </w:tblPr>
   </w:style>
-  <w:style w:type="numbering" w:default="1" w:styleId="Aucuneliste">
+  <w:style w:type="numbering" w:default="1" w:styleId="NoList">
     <w:name w:val="No List"/>
     <w:uiPriority w:val="99"/>
     <w:semiHidden/>
     <w:unhideWhenUsed/>
   </w:style>
-  <w:style w:type="paragraph" w:styleId="Pardeliste">
+  <w:style w:type="paragraph" w:styleId="ListParagraph">
     <w:name w:val="List Paragraph"/>
     <w:basedOn w:val="Normal"/>
     <w:uiPriority w:val="34"/>

</xml_diff>